<commit_message>
Item, equipment, stat interaction
</commit_message>
<xml_diff>
--- a/documents/features.docx
+++ b/documents/features.docx
@@ -521,85 +521,166 @@
         </w:numPr>
         <w:rPr>
           <w:color w:val="000000" w:themeColor="text1"/>
-        </w:rPr>
-      </w:pPr>
-      <w:r>
-        <w:rPr>
-          <w:color w:val="000000" w:themeColor="text1"/>
+          <w:u w:val="single"/>
+        </w:rPr>
+      </w:pPr>
+      <w:r>
+        <w:rPr>
+          <w:color w:val="000000" w:themeColor="text1"/>
+          <w:u w:val="single"/>
         </w:rPr>
         <w:t>Special tiles affect character action and combat</w:t>
       </w:r>
       <w:r>
         <w:rPr>
           <w:color w:val="000000" w:themeColor="text1"/>
+          <w:u w:val="single"/>
         </w:rPr>
         <w:t>, refactor logic when character move into a new tile</w:t>
       </w:r>
-      <w:r>
-        <w:rPr>
-          <w:color w:val="000000" w:themeColor="text1"/>
-        </w:rPr>
-        <w:t xml:space="preserve"> =&gt; In-progress</w:t>
-      </w:r>
-    </w:p>
-    <w:p>
-      <w:pPr>
-        <w:pStyle w:val="ListParagraph"/>
-        <w:numPr>
-          <w:ilvl w:val="0"/>
-          <w:numId w:val="1"/>
-        </w:numPr>
-        <w:rPr>
-          <w:color w:val="000000" w:themeColor="text1"/>
-        </w:rPr>
-      </w:pPr>
-      <w:r>
-        <w:rPr>
-          <w:color w:val="000000" w:themeColor="text1"/>
+    </w:p>
+    <w:p>
+      <w:pPr>
+        <w:pStyle w:val="ListParagraph"/>
+        <w:numPr>
+          <w:ilvl w:val="0"/>
+          <w:numId w:val="1"/>
+        </w:numPr>
+        <w:rPr>
+          <w:color w:val="000000" w:themeColor="text1"/>
+          <w:u w:val="single"/>
+        </w:rPr>
+      </w:pPr>
+      <w:r>
+        <w:rPr>
+          <w:color w:val="000000" w:themeColor="text1"/>
+          <w:u w:val="single"/>
         </w:rPr>
         <w:t>More tile types</w:t>
       </w:r>
       <w:r>
         <w:rPr>
           <w:color w:val="000000" w:themeColor="text1"/>
-        </w:rPr>
-        <w:t>, map generation and regions</w:t>
-      </w:r>
-    </w:p>
-    <w:p>
-      <w:pPr>
-        <w:pStyle w:val="ListParagraph"/>
-        <w:numPr>
-          <w:ilvl w:val="0"/>
-          <w:numId w:val="1"/>
-        </w:numPr>
-        <w:rPr>
-          <w:color w:val="000000" w:themeColor="text1"/>
-        </w:rPr>
-      </w:pPr>
-      <w:r>
-        <w:rPr>
-          <w:color w:val="000000" w:themeColor="text1"/>
-        </w:rPr>
-        <w:t>Random generated objects and items/loots</w:t>
-      </w:r>
-    </w:p>
-    <w:p>
-      <w:pPr>
-        <w:pStyle w:val="ListParagraph"/>
-        <w:numPr>
-          <w:ilvl w:val="0"/>
-          <w:numId w:val="1"/>
-        </w:numPr>
-        <w:rPr>
-          <w:color w:val="000000" w:themeColor="text1"/>
-        </w:rPr>
-      </w:pPr>
-      <w:r>
-        <w:rPr>
-          <w:color w:val="000000" w:themeColor="text1"/>
-        </w:rPr>
-        <w:t>Character interaction with items/loots</w:t>
+          <w:u w:val="single"/>
+        </w:rPr>
+        <w:t>, map design</w:t>
+      </w:r>
+      <w:r>
+        <w:rPr>
+          <w:color w:val="000000" w:themeColor="text1"/>
+          <w:u w:val="single"/>
+        </w:rPr>
+        <w:t xml:space="preserve"> </w:t>
+      </w:r>
+      <w:r>
+        <w:rPr>
+          <w:color w:val="000000" w:themeColor="text1"/>
+          <w:u w:val="single"/>
+        </w:rPr>
+        <w:t>and regions</w:t>
+      </w:r>
+    </w:p>
+    <w:p>
+      <w:pPr>
+        <w:pStyle w:val="ListParagraph"/>
+        <w:numPr>
+          <w:ilvl w:val="0"/>
+          <w:numId w:val="1"/>
+        </w:numPr>
+        <w:rPr>
+          <w:color w:val="000000" w:themeColor="text1"/>
+        </w:rPr>
+      </w:pPr>
+      <w:r>
+        <w:rPr>
+          <w:color w:val="000000" w:themeColor="text1"/>
+          <w:u w:val="single"/>
+        </w:rPr>
+        <w:t>Character goal affects action decision, refactor character action management</w:t>
+      </w:r>
+    </w:p>
+    <w:p>
+      <w:pPr>
+        <w:pStyle w:val="ListParagraph"/>
+        <w:numPr>
+          <w:ilvl w:val="0"/>
+          <w:numId w:val="1"/>
+        </w:numPr>
+        <w:rPr>
+          <w:color w:val="000000" w:themeColor="text1"/>
+        </w:rPr>
+      </w:pPr>
+      <w:r>
+        <w:rPr>
+          <w:color w:val="000000" w:themeColor="text1"/>
+        </w:rPr>
+        <w:t>Random generated i</w:t>
+      </w:r>
+      <w:r>
+        <w:rPr>
+          <w:color w:val="000000" w:themeColor="text1"/>
+        </w:rPr>
+        <w:t>tem, loot and collect/search action and event</w:t>
+      </w:r>
+      <w:r>
+        <w:rPr>
+          <w:color w:val="000000" w:themeColor="text1"/>
+        </w:rPr>
+        <w:t xml:space="preserve"> =&gt; in-progress</w:t>
+      </w:r>
+    </w:p>
+    <w:p>
+      <w:pPr>
+        <w:pStyle w:val="ListParagraph"/>
+        <w:numPr>
+          <w:ilvl w:val="0"/>
+          <w:numId w:val="1"/>
+        </w:numPr>
+        <w:rPr>
+          <w:color w:val="000000" w:themeColor="text1"/>
+        </w:rPr>
+      </w:pPr>
+      <w:r>
+        <w:rPr>
+          <w:color w:val="000000" w:themeColor="text1"/>
+        </w:rPr>
+        <w:t>Character equipment, equipment increase stats, interactions =&gt; in-progress</w:t>
+      </w:r>
+    </w:p>
+    <w:p>
+      <w:pPr>
+        <w:pStyle w:val="ListParagraph"/>
+        <w:numPr>
+          <w:ilvl w:val="0"/>
+          <w:numId w:val="1"/>
+        </w:numPr>
+        <w:rPr>
+          <w:color w:val="000000" w:themeColor="text1"/>
+        </w:rPr>
+      </w:pPr>
+      <w:r>
+        <w:rPr>
+          <w:color w:val="000000" w:themeColor="text1"/>
+        </w:rPr>
+        <w:t>Deeper character stats system, character attributes (STR, AGI, etc)</w:t>
+      </w:r>
+    </w:p>
+    <w:p>
+      <w:pPr>
+        <w:pStyle w:val="ListParagraph"/>
+        <w:numPr>
+          <w:ilvl w:val="0"/>
+          <w:numId w:val="1"/>
+        </w:numPr>
+        <w:rPr>
+          <w:color w:val="000000" w:themeColor="text1"/>
+        </w:rPr>
+      </w:pPr>
+      <w:r>
+        <w:rPr>
+          <w:color w:val="000000" w:themeColor="text1"/>
+        </w:rPr>
+        <w:t>Character interaction with items/loots, decisions and new goals</w:t>
       </w:r>
     </w:p>
     <w:p>
@@ -793,6 +874,7 @@
         </w:numPr>
       </w:pPr>
       <w:r>
+        <w:lastRenderedPageBreak/>
         <w:t>Containerization</w:t>
       </w:r>
       <w:r>
@@ -816,7 +898,6 @@
         </w:numPr>
       </w:pPr>
       <w:r>
-        <w:lastRenderedPageBreak/>
         <w:t>Class diagram</w:t>
       </w:r>
     </w:p>

</xml_diff>

<commit_message>
Implement character attribute (in-progress)
</commit_message>
<xml_diff>
--- a/documents/features.docx
+++ b/documents/features.docx
@@ -608,20 +608,61 @@
         </w:numPr>
         <w:rPr>
           <w:color w:val="000000" w:themeColor="text1"/>
-        </w:rPr>
-      </w:pPr>
-      <w:r>
-        <w:rPr>
-          <w:color w:val="000000" w:themeColor="text1"/>
+          <w:u w:val="single"/>
+        </w:rPr>
+      </w:pPr>
+      <w:r>
+        <w:rPr>
+          <w:color w:val="000000" w:themeColor="text1"/>
+          <w:u w:val="single"/>
         </w:rPr>
         <w:t>Random generated i</w:t>
       </w:r>
       <w:r>
         <w:rPr>
           <w:color w:val="000000" w:themeColor="text1"/>
+          <w:u w:val="single"/>
         </w:rPr>
         <w:t>tem, loot and collect/search action and event</w:t>
       </w:r>
+    </w:p>
+    <w:p>
+      <w:pPr>
+        <w:pStyle w:val="ListParagraph"/>
+        <w:numPr>
+          <w:ilvl w:val="0"/>
+          <w:numId w:val="1"/>
+        </w:numPr>
+        <w:rPr>
+          <w:color w:val="000000" w:themeColor="text1"/>
+          <w:u w:val="single"/>
+        </w:rPr>
+      </w:pPr>
+      <w:r>
+        <w:rPr>
+          <w:color w:val="000000" w:themeColor="text1"/>
+          <w:u w:val="single"/>
+        </w:rPr>
+        <w:t>Character equipment, equipment increase stats, interactions</w:t>
+      </w:r>
+    </w:p>
+    <w:p>
+      <w:pPr>
+        <w:pStyle w:val="ListParagraph"/>
+        <w:numPr>
+          <w:ilvl w:val="0"/>
+          <w:numId w:val="1"/>
+        </w:numPr>
+        <w:rPr>
+          <w:color w:val="000000" w:themeColor="text1"/>
+        </w:rPr>
+      </w:pPr>
+      <w:r>
+        <w:rPr>
+          <w:color w:val="000000" w:themeColor="text1"/>
+        </w:rPr>
+        <w:t>Deeper character stats system, character attributes (STR, AGI, etc)</w:t>
+      </w:r>
       <w:r>
         <w:rPr>
           <w:color w:val="000000" w:themeColor="text1"/>
@@ -644,25 +685,7 @@
         <w:rPr>
           <w:color w:val="000000" w:themeColor="text1"/>
         </w:rPr>
-        <w:t>Character equipment, equipment increase stats, interactions =&gt; in-progress</w:t>
-      </w:r>
-    </w:p>
-    <w:p>
-      <w:pPr>
-        <w:pStyle w:val="ListParagraph"/>
-        <w:numPr>
-          <w:ilvl w:val="0"/>
-          <w:numId w:val="1"/>
-        </w:numPr>
-        <w:rPr>
-          <w:color w:val="000000" w:themeColor="text1"/>
-        </w:rPr>
-      </w:pPr>
-      <w:r>
-        <w:rPr>
-          <w:color w:val="000000" w:themeColor="text1"/>
-        </w:rPr>
-        <w:t>Deeper character stats system, character attributes (STR, AGI, etc)</w:t>
+        <w:t>Character mastery =&gt; increase attributes =&gt; in-progress</w:t>
       </w:r>
     </w:p>
     <w:p>
@@ -862,6 +885,7 @@
         <w:rPr>
           <w:u w:val="single"/>
         </w:rPr>
+        <w:lastRenderedPageBreak/>
         <w:t>Nodejs server for handle notification subcription, communicate with Python through gRPC, send notification to Nextjs through websocket</w:t>
       </w:r>
     </w:p>
@@ -874,7 +898,6 @@
         </w:numPr>
       </w:pPr>
       <w:r>
-        <w:lastRenderedPageBreak/>
         <w:t>Containerization</w:t>
       </w:r>
       <w:r>

</xml_diff>